<commit_message>
finished some work on project 3
</commit_message>
<xml_diff>
--- a/CMPS-385_Data_Structures/notes.docx
+++ b/CMPS-385_Data_Structures/notes.docx
@@ -2473,6 +2473,410 @@
           <w:rFonts w:ascii="Courier New" w:hAnsi="Courier New" w:cs="Courier New"/>
         </w:rPr>
         <w:t>lower: o d a y s o n d a y</w:t>
+      </w:r>
+    </w:p>
+    <w:p>
+      <w:pPr>
+        <w:rPr>
+          <w:rFonts w:ascii="Courier New" w:hAnsi="Courier New" w:cs="Courier New"/>
+        </w:rPr>
+      </w:pPr>
+    </w:p>
+    <w:p>
+      <w:pPr>
+        <w:rPr>
+          <w:rFonts w:ascii="Courier New" w:hAnsi="Courier New" w:cs="Courier New"/>
+        </w:rPr>
+      </w:pPr>
+    </w:p>
+    <w:p>
+      <w:pPr>
+        <w:rPr>
+          <w:rFonts w:ascii="Courier New" w:hAnsi="Courier New" w:cs="Courier New"/>
+        </w:rPr>
+      </w:pPr>
+    </w:p>
+    <w:p>
+      <w:pPr>
+        <w:rPr>
+          <w:rFonts w:ascii="Courier New" w:hAnsi="Courier New" w:cs="Courier New"/>
+        </w:rPr>
+      </w:pPr>
+    </w:p>
+    <w:p>
+      <w:pPr>
+        <w:rPr>
+          <w:rFonts w:ascii="Courier New" w:hAnsi="Courier New" w:cs="Courier New"/>
+        </w:rPr>
+      </w:pPr>
+    </w:p>
+    <w:p>
+      <w:pPr>
+        <w:rPr>
+          <w:rFonts w:ascii="Courier New" w:hAnsi="Courier New" w:cs="Courier New"/>
+        </w:rPr>
+      </w:pPr>
+    </w:p>
+    <w:p>
+      <w:pPr>
+        <w:rPr>
+          <w:rFonts w:ascii="Courier New" w:hAnsi="Courier New" w:cs="Courier New"/>
+        </w:rPr>
+      </w:pPr>
+    </w:p>
+    <w:p>
+      <w:pPr>
+        <w:rPr>
+          <w:rFonts w:ascii="Courier New" w:hAnsi="Courier New" w:cs="Courier New"/>
+        </w:rPr>
+      </w:pPr>
+    </w:p>
+    <w:p>
+      <w:pPr>
+        <w:rPr>
+          <w:rFonts w:ascii="Courier New" w:hAnsi="Courier New" w:cs="Courier New"/>
+        </w:rPr>
+      </w:pPr>
+    </w:p>
+    <w:p>
+      <w:pPr>
+        <w:rPr>
+          <w:rFonts w:ascii="Courier New" w:hAnsi="Courier New" w:cs="Courier New"/>
+        </w:rPr>
+      </w:pPr>
+    </w:p>
+    <w:p>
+      <w:pPr>
+        <w:rPr>
+          <w:rFonts w:ascii="Courier New" w:hAnsi="Courier New" w:cs="Courier New"/>
+        </w:rPr>
+      </w:pPr>
+    </w:p>
+    <w:p>
+      <w:pPr>
+        <w:rPr>
+          <w:rFonts w:ascii="Courier New" w:hAnsi="Courier New" w:cs="Courier New"/>
+        </w:rPr>
+      </w:pPr>
+    </w:p>
+    <w:p>
+      <w:pPr>
+        <w:rPr>
+          <w:rFonts w:ascii="Courier New" w:hAnsi="Courier New" w:cs="Courier New"/>
+        </w:rPr>
+      </w:pPr>
+    </w:p>
+    <w:p>
+      <w:pPr>
+        <w:rPr>
+          <w:rFonts w:ascii="Courier New" w:hAnsi="Courier New" w:cs="Courier New"/>
+        </w:rPr>
+      </w:pPr>
+    </w:p>
+    <w:p>
+      <w:pPr>
+        <w:rPr>
+          <w:rFonts w:ascii="Courier New" w:hAnsi="Courier New" w:cs="Courier New"/>
+        </w:rPr>
+      </w:pPr>
+    </w:p>
+    <w:p>
+      <w:pPr>
+        <w:rPr>
+          <w:rFonts w:ascii="Courier New" w:hAnsi="Courier New" w:cs="Courier New"/>
+        </w:rPr>
+      </w:pPr>
+    </w:p>
+    <w:p>
+      <w:pPr>
+        <w:rPr>
+          <w:rFonts w:ascii="Courier New" w:hAnsi="Courier New" w:cs="Courier New"/>
+        </w:rPr>
+      </w:pPr>
+    </w:p>
+    <w:p>
+      <w:pPr>
+        <w:rPr>
+          <w:rFonts w:ascii="Courier New" w:hAnsi="Courier New" w:cs="Courier New"/>
+        </w:rPr>
+      </w:pPr>
+    </w:p>
+    <w:p>
+      <w:pPr>
+        <w:rPr>
+          <w:rFonts w:ascii="Courier New" w:hAnsi="Courier New" w:cs="Courier New"/>
+        </w:rPr>
+      </w:pPr>
+    </w:p>
+    <w:p>
+      <w:pPr>
+        <w:rPr>
+          <w:rFonts w:ascii="Courier New" w:hAnsi="Courier New" w:cs="Courier New"/>
+        </w:rPr>
+      </w:pPr>
+    </w:p>
+    <w:p>
+      <w:pPr>
+        <w:rPr>
+          <w:rFonts w:ascii="Courier New" w:hAnsi="Courier New" w:cs="Courier New"/>
+        </w:rPr>
+      </w:pPr>
+    </w:p>
+    <w:p>
+      <w:pPr>
+        <w:rPr>
+          <w:rFonts w:ascii="Courier New" w:hAnsi="Courier New" w:cs="Courier New"/>
+        </w:rPr>
+      </w:pPr>
+    </w:p>
+    <w:p>
+      <w:pPr>
+        <w:rPr>
+          <w:rFonts w:ascii="Courier New" w:hAnsi="Courier New" w:cs="Courier New"/>
+        </w:rPr>
+      </w:pPr>
+    </w:p>
+    <w:p>
+      <w:pPr>
+        <w:rPr>
+          <w:rFonts w:ascii="Courier New" w:hAnsi="Courier New" w:cs="Courier New"/>
+        </w:rPr>
+      </w:pPr>
+    </w:p>
+    <w:p>
+      <w:pPr>
+        <w:rPr>
+          <w:rFonts w:ascii="Courier New" w:hAnsi="Courier New" w:cs="Courier New"/>
+        </w:rPr>
+      </w:pPr>
+    </w:p>
+    <w:p>
+      <w:pPr>
+        <w:jc w:val="center"/>
+        <w:rPr>
+          <w:sz w:val="48"/>
+          <w:szCs w:val="48"/>
+        </w:rPr>
+      </w:pPr>
+      <w:r>
+        <w:rPr>
+          <w:sz w:val="48"/>
+          <w:szCs w:val="48"/>
+        </w:rPr>
+        <w:lastRenderedPageBreak/>
+        <w:t>Stacks Cont. + Recursion</w:t>
+      </w:r>
+    </w:p>
+    <w:p/>
+    <w:p>
+      <w:r>
+        <w:t>to calculate the nth fibonacci number using recursion</w:t>
+      </w:r>
+    </w:p>
+    <w:p>
+      <w:pPr>
+        <w:rPr>
+          <w:rFonts w:ascii="Courier New" w:hAnsi="Courier New" w:cs="Courier New"/>
+        </w:rPr>
+      </w:pPr>
+    </w:p>
+    <w:p>
+      <w:pPr>
+        <w:rPr>
+          <w:rFonts w:ascii="Courier New" w:hAnsi="Courier New" w:cs="Courier New"/>
+        </w:rPr>
+      </w:pPr>
+      <w:r>
+        <w:rPr>
+          <w:rFonts w:ascii="Courier New" w:hAnsi="Courier New" w:cs="Courier New"/>
+        </w:rPr>
+        <w:t>long int fibonacci(int n)</w:t>
+      </w:r>
+    </w:p>
+    <w:p>
+      <w:pPr>
+        <w:rPr>
+          <w:rFonts w:ascii="Courier New" w:hAnsi="Courier New" w:cs="Courier New"/>
+        </w:rPr>
+      </w:pPr>
+      <w:r>
+        <w:rPr>
+          <w:rFonts w:ascii="Courier New" w:hAnsi="Courier New" w:cs="Courier New"/>
+        </w:rPr>
+        <w:t>{</w:t>
+      </w:r>
+    </w:p>
+    <w:p>
+      <w:pPr>
+        <w:rPr>
+          <w:rFonts w:ascii="Courier New" w:hAnsi="Courier New" w:cs="Courier New"/>
+        </w:rPr>
+      </w:pPr>
+      <w:r>
+        <w:rPr>
+          <w:rFonts w:ascii="Courier New" w:hAnsi="Courier New" w:cs="Courier New"/>
+        </w:rPr>
+        <w:tab/>
+        <w:t>if (n==1 || n==2) return 1;</w:t>
+      </w:r>
+    </w:p>
+    <w:p>
+      <w:pPr>
+        <w:rPr>
+          <w:rFonts w:ascii="Courier New" w:hAnsi="Courier New" w:cs="Courier New"/>
+        </w:rPr>
+      </w:pPr>
+      <w:r>
+        <w:rPr>
+          <w:rFonts w:ascii="Courier New" w:hAnsi="Courier New" w:cs="Courier New"/>
+        </w:rPr>
+        <w:tab/>
+        <w:t>else return fibonacci(n-1) + fibonacci(n-2);</w:t>
+      </w:r>
+    </w:p>
+    <w:p>
+      <w:pPr>
+        <w:rPr>
+          <w:rFonts w:ascii="Courier New" w:hAnsi="Courier New" w:cs="Courier New"/>
+        </w:rPr>
+      </w:pPr>
+      <w:r>
+        <w:rPr>
+          <w:rFonts w:ascii="Courier New" w:hAnsi="Courier New" w:cs="Courier New"/>
+        </w:rPr>
+        <w:t>}</w:t>
+      </w:r>
+    </w:p>
+    <w:p/>
+    <w:p>
+      <w:r>
+        <w:t>to calculate how long these algorithms take, we can use the system clock</w:t>
+      </w:r>
+    </w:p>
+    <w:p/>
+    <w:p>
+      <w:pPr>
+        <w:rPr>
+          <w:rFonts w:ascii="Courier New" w:hAnsi="Courier New" w:cs="Courier New"/>
+        </w:rPr>
+      </w:pPr>
+      <w:r>
+        <w:rPr>
+          <w:rFonts w:ascii="Courier New" w:hAnsi="Courier New" w:cs="Courier New"/>
+        </w:rPr>
+        <w:t>&lt;include ctime&gt;</w:t>
+      </w:r>
+    </w:p>
+    <w:p>
+      <w:pPr>
+        <w:rPr>
+          <w:rFonts w:ascii="Courier New" w:hAnsi="Courier New" w:cs="Courier New"/>
+        </w:rPr>
+      </w:pPr>
+      <w:r>
+        <w:rPr>
+          <w:rFonts w:ascii="Courier New" w:hAnsi="Courier New" w:cs="Courier New"/>
+        </w:rPr>
+        <w:t>int main()</w:t>
+      </w:r>
+    </w:p>
+    <w:p>
+      <w:pPr>
+        <w:rPr>
+          <w:rFonts w:ascii="Courier New" w:hAnsi="Courier New" w:cs="Courier New"/>
+        </w:rPr>
+      </w:pPr>
+      <w:r>
+        <w:rPr>
+          <w:rFonts w:ascii="Courier New" w:hAnsi="Courier New" w:cs="Courier New"/>
+        </w:rPr>
+        <w:t>{</w:t>
+      </w:r>
+      <w:r>
+        <w:rPr>
+          <w:rFonts w:ascii="Courier New" w:hAnsi="Courier New" w:cs="Courier New"/>
+        </w:rPr>
+        <w:br/>
+      </w:r>
+      <w:r>
+        <w:rPr>
+          <w:rFonts w:ascii="Courier New" w:hAnsi="Courier New" w:cs="Courier New"/>
+        </w:rPr>
+        <w:tab/>
+        <w:t>int start = clock();</w:t>
+      </w:r>
+    </w:p>
+    <w:p>
+      <w:pPr>
+        <w:rPr>
+          <w:rFonts w:ascii="Courier New" w:hAnsi="Courier New" w:cs="Courier New"/>
+        </w:rPr>
+      </w:pPr>
+      <w:r>
+        <w:rPr>
+          <w:rFonts w:ascii="Courier New" w:hAnsi="Courier New" w:cs="Courier New"/>
+        </w:rPr>
+        <w:tab/>
+        <w:t>fibonacci(50);</w:t>
+      </w:r>
+    </w:p>
+    <w:p>
+      <w:pPr>
+        <w:rPr>
+          <w:rFonts w:ascii="Courier New" w:hAnsi="Courier New" w:cs="Courier New"/>
+        </w:rPr>
+      </w:pPr>
+      <w:r>
+        <w:rPr>
+          <w:rFonts w:ascii="Courier New" w:hAnsi="Courier New" w:cs="Courier New"/>
+        </w:rPr>
+        <w:tab/>
+        <w:t>int stop = clock();</w:t>
+      </w:r>
+    </w:p>
+    <w:p>
+      <w:pPr>
+        <w:rPr>
+          <w:rFonts w:ascii="Courier New" w:hAnsi="Courier New" w:cs="Courier New"/>
+        </w:rPr>
+      </w:pPr>
+      <w:r>
+        <w:rPr>
+          <w:rFonts w:ascii="Courier New" w:hAnsi="Courier New" w:cs="Courier New"/>
+        </w:rPr>
+        <w:tab/>
+        <w:t>duration = stop – start;</w:t>
+      </w:r>
+      <w:r>
+        <w:rPr>
+          <w:rFonts w:ascii="Courier New" w:hAnsi="Courier New" w:cs="Courier New"/>
+        </w:rPr>
+        <w:t xml:space="preserve"> // in milliseconds</w:t>
+      </w:r>
+    </w:p>
+    <w:p>
+      <w:pPr>
+        <w:rPr>
+          <w:rFonts w:ascii="Courier New" w:hAnsi="Courier New" w:cs="Courier New"/>
+        </w:rPr>
+      </w:pPr>
+      <w:r>
+        <w:rPr>
+          <w:rFonts w:ascii="Courier New" w:hAnsi="Courier New" w:cs="Courier New"/>
+        </w:rPr>
+        <w:t>}</w:t>
+      </w:r>
+    </w:p>
+    <w:p>
+      <w:pPr>
+        <w:rPr>
+          <w:rFonts w:ascii="Courier New" w:hAnsi="Courier New" w:cs="Courier New"/>
+        </w:rPr>
+      </w:pPr>
+    </w:p>
+    <w:p>
+      <w:r>
+        <w:t xml:space="preserve">to estimate the runtime of any algorithm without implementing and running it, we find the big O notation of it. to find the big O notation, </w:t>
       </w:r>
       <w:bookmarkStart w:id="0" w:name="_GoBack"/>
       <w:bookmarkEnd w:id="0"/>
@@ -2606,6 +3010,7 @@
     <w:lsdException w:name="HTML Sample" w:semiHidden="1" w:unhideWhenUsed="1"/>
     <w:lsdException w:name="HTML Typewriter" w:semiHidden="1" w:unhideWhenUsed="1"/>
     <w:lsdException w:name="HTML Variable" w:semiHidden="1" w:unhideWhenUsed="1"/>
+    <w:lsdException w:name="Normal Table" w:semiHidden="1" w:unhideWhenUsed="1"/>
     <w:lsdException w:name="annotation subject" w:semiHidden="1" w:unhideWhenUsed="1"/>
     <w:lsdException w:name="No List" w:semiHidden="1" w:unhideWhenUsed="1"/>
     <w:lsdException w:name="Outline List 1" w:semiHidden="1" w:unhideWhenUsed="1"/>
@@ -2652,8 +3057,10 @@
     <w:lsdException w:name="Table Subtle 2" w:semiHidden="1" w:unhideWhenUsed="1"/>
     <w:lsdException w:name="Table Web 1" w:semiHidden="1" w:unhideWhenUsed="1"/>
     <w:lsdException w:name="Table Web 2" w:semiHidden="1" w:unhideWhenUsed="1"/>
+    <w:lsdException w:name="Table Web 3" w:semiHidden="1" w:unhideWhenUsed="1"/>
     <w:lsdException w:name="Balloon Text" w:semiHidden="1" w:unhideWhenUsed="1"/>
     <w:lsdException w:name="Table Grid" w:uiPriority="39"/>
+    <w:lsdException w:name="Table Theme" w:semiHidden="1" w:unhideWhenUsed="1"/>
     <w:lsdException w:name="Placeholder Text" w:semiHidden="1"/>
     <w:lsdException w:name="No Spacing" w:uiPriority="1" w:qFormat="1"/>
     <w:lsdException w:name="Light Shading" w:uiPriority="60"/>

</xml_diff>

<commit_message>
cmps385: finished project 4
</commit_message>
<xml_diff>
--- a/CMPS-385_Data_Structures/notes.docx
+++ b/CMPS-385_Data_Structures/notes.docx
@@ -2878,8 +2878,267 @@
       <w:r>
         <w:t xml:space="preserve">to estimate the runtime of any algorithm without implementing and running it, we find the big O notation of it. to find the big O notation, </w:t>
       </w:r>
+    </w:p>
+    <w:p/>
+    <w:p/>
+    <w:p/>
+    <w:p/>
+    <w:p/>
+    <w:p/>
+    <w:p/>
+    <w:p/>
+    <w:p/>
+    <w:p/>
+    <w:p/>
+    <w:p/>
+    <w:p/>
+    <w:p/>
+    <w:p/>
+    <w:p/>
+    <w:p/>
+    <w:p/>
+    <w:p/>
+    <w:p/>
+    <w:p/>
+    <w:p/>
+    <w:p/>
+    <w:p>
+      <w:pPr>
+        <w:jc w:val="center"/>
+        <w:rPr>
+          <w:sz w:val="48"/>
+          <w:szCs w:val="48"/>
+        </w:rPr>
+      </w:pPr>
+      <w:r>
+        <w:rPr>
+          <w:sz w:val="48"/>
+          <w:szCs w:val="48"/>
+        </w:rPr>
+        <w:lastRenderedPageBreak/>
+        <w:t>Prefix, Infix, and Postfix</w:t>
+      </w:r>
+    </w:p>
+    <w:p/>
+    <w:p>
+      <w:r>
+        <w:t>most compilers only read and understand things in postfix. while some do use prefix, the majority uses postfix.</w:t>
+      </w:r>
+    </w:p>
+    <w:p/>
+    <w:p>
+      <w:r>
+        <w:t>writing a program to compute postfix expressions</w:t>
+      </w:r>
+    </w:p>
+    <w:p>
+      <w:pPr>
+        <w:rPr>
+          <w:rFonts w:ascii="Courier New" w:hAnsi="Courier New" w:cs="Courier New"/>
+        </w:rPr>
+      </w:pPr>
+      <w:r>
+        <w:t xml:space="preserve">ex:  </w:t>
+      </w:r>
+      <w:r>
+        <w:rPr>
+          <w:rFonts w:ascii="Courier New" w:hAnsi="Courier New" w:cs="Courier New"/>
+        </w:rPr>
+        <w:t xml:space="preserve">x = 5 </w:t>
+      </w:r>
+      <w:r>
+        <w:rPr>
+          <w:rFonts w:ascii="Courier New" w:hAnsi="Courier New" w:cs="Courier New"/>
+        </w:rPr>
+        <w:t xml:space="preserve">– </w:t>
+      </w:r>
+      <w:r>
+        <w:rPr>
+          <w:rFonts w:ascii="Courier New" w:hAnsi="Courier New" w:cs="Courier New"/>
+        </w:rPr>
+        <w:t>3</w:t>
+      </w:r>
+    </w:p>
+    <w:p>
+      <w:pPr>
+        <w:rPr>
+          <w:rFonts w:ascii="Courier New" w:hAnsi="Courier New" w:cs="Courier New"/>
+        </w:rPr>
+      </w:pPr>
+      <w:r>
+        <w:rPr>
+          <w:rFonts w:ascii="Courier New" w:hAnsi="Courier New" w:cs="Courier New"/>
+        </w:rPr>
+        <w:t>in pseudocode . . .</w:t>
+      </w:r>
+    </w:p>
+    <w:p>
+      <w:pPr>
+        <w:rPr>
+          <w:rFonts w:ascii="Courier New" w:hAnsi="Courier New" w:cs="Courier New"/>
+        </w:rPr>
+      </w:pPr>
+      <w:r>
+        <w:rPr>
+          <w:rFonts w:ascii="Courier New" w:hAnsi="Courier New" w:cs="Courier New"/>
+        </w:rPr>
+        <w:t>x = 5 3 -;</w:t>
+      </w:r>
+    </w:p>
+    <w:p>
+      <w:pPr>
+        <w:rPr>
+          <w:rFonts w:ascii="Courier New" w:hAnsi="Courier New" w:cs="Courier New"/>
+        </w:rPr>
+      </w:pPr>
+      <w:r>
+        <w:rPr>
+          <w:rFonts w:ascii="Courier New" w:hAnsi="Courier New" w:cs="Courier New"/>
+        </w:rPr>
+        <w:t>string operation = “5 3 –“;</w:t>
+      </w:r>
+    </w:p>
+    <w:p>
+      <w:pPr>
+        <w:rPr>
+          <w:rFonts w:ascii="Courier New" w:hAnsi="Courier New" w:cs="Courier New"/>
+        </w:rPr>
+      </w:pPr>
+      <w:r>
+        <w:rPr>
+          <w:rFonts w:ascii="Courier New" w:hAnsi="Courier New" w:cs="Courier New"/>
+        </w:rPr>
+        <w:t>STACK&lt;int, 2&gt; s;</w:t>
+      </w:r>
+    </w:p>
+    <w:p>
+      <w:pPr>
+        <w:rPr>
+          <w:rFonts w:ascii="Courier New" w:hAnsi="Courier New" w:cs="Courier New"/>
+        </w:rPr>
+      </w:pPr>
+      <w:r>
+        <w:rPr>
+          <w:rFonts w:ascii="Courier New" w:hAnsi="Courier New" w:cs="Courier New"/>
+        </w:rPr>
+        <w:t>for char in operation:</w:t>
+      </w:r>
+    </w:p>
+    <w:p>
+      <w:pPr>
+        <w:rPr>
+          <w:rFonts w:ascii="Courier New" w:hAnsi="Courier New" w:cs="Courier New"/>
+        </w:rPr>
+      </w:pPr>
+      <w:r>
+        <w:rPr>
+          <w:rFonts w:ascii="Courier New" w:hAnsi="Courier New" w:cs="Courier New"/>
+        </w:rPr>
+        <w:tab/>
+        <w:t>if char is int:</w:t>
+      </w:r>
+    </w:p>
+    <w:p>
+      <w:pPr>
+        <w:rPr>
+          <w:rFonts w:ascii="Courier New" w:hAnsi="Courier New" w:cs="Courier New"/>
+        </w:rPr>
+      </w:pPr>
+      <w:r>
+        <w:rPr>
+          <w:rFonts w:ascii="Courier New" w:hAnsi="Courier New" w:cs="Courier New"/>
+        </w:rPr>
+        <w:tab/>
+      </w:r>
+      <w:r>
+        <w:rPr>
+          <w:rFonts w:ascii="Courier New" w:hAnsi="Courier New" w:cs="Courier New"/>
+        </w:rPr>
+        <w:tab/>
+        <w:t>s.push(char)</w:t>
+      </w:r>
+    </w:p>
+    <w:p>
+      <w:pPr>
+        <w:rPr>
+          <w:rFonts w:ascii="Courier New" w:hAnsi="Courier New" w:cs="Courier New"/>
+        </w:rPr>
+      </w:pPr>
+      <w:r>
+        <w:rPr>
+          <w:rFonts w:ascii="Courier New" w:hAnsi="Courier New" w:cs="Courier New"/>
+        </w:rPr>
+        <w:tab/>
+        <w:t>elif char is operand:</w:t>
+      </w:r>
+    </w:p>
+    <w:p>
+      <w:pPr>
+        <w:rPr>
+          <w:rFonts w:ascii="Courier New" w:hAnsi="Courier New" w:cs="Courier New"/>
+        </w:rPr>
+      </w:pPr>
+      <w:r>
+        <w:rPr>
+          <w:rFonts w:ascii="Courier New" w:hAnsi="Courier New" w:cs="Courier New"/>
+        </w:rPr>
+        <w:tab/>
+      </w:r>
+      <w:r>
+        <w:rPr>
+          <w:rFonts w:ascii="Courier New" w:hAnsi="Courier New" w:cs="Courier New"/>
+        </w:rPr>
+        <w:tab/>
+        <w:t>a = s.pop()</w:t>
+      </w:r>
+    </w:p>
+    <w:p>
+      <w:pPr>
+        <w:rPr>
+          <w:rFonts w:ascii="Courier New" w:hAnsi="Courier New" w:cs="Courier New"/>
+        </w:rPr>
+      </w:pPr>
+      <w:r>
+        <w:rPr>
+          <w:rFonts w:ascii="Courier New" w:hAnsi="Courier New" w:cs="Courier New"/>
+        </w:rPr>
+        <w:tab/>
+      </w:r>
+      <w:r>
+        <w:rPr>
+          <w:rFonts w:ascii="Courier New" w:hAnsi="Courier New" w:cs="Courier New"/>
+        </w:rPr>
+        <w:tab/>
+        <w:t>b = s.pop()</w:t>
+      </w:r>
+    </w:p>
+    <w:p>
+      <w:pPr>
+        <w:rPr>
+          <w:rFonts w:ascii="Courier New" w:hAnsi="Courier New" w:cs="Courier New"/>
+        </w:rPr>
+      </w:pPr>
+      <w:r>
+        <w:rPr>
+          <w:rFonts w:ascii="Courier New" w:hAnsi="Courier New" w:cs="Courier New"/>
+        </w:rPr>
+        <w:tab/>
+      </w:r>
+      <w:r>
+        <w:rPr>
+          <w:rFonts w:ascii="Courier New" w:hAnsi="Courier New" w:cs="Courier New"/>
+        </w:rPr>
+        <w:tab/>
+        <w:t>s.push(a &lt;operand&gt;</w:t>
+      </w:r>
       <w:bookmarkStart w:id="0" w:name="_GoBack"/>
       <w:bookmarkEnd w:id="0"/>
+      <w:r>
+        <w:rPr>
+          <w:rFonts w:ascii="Courier New" w:hAnsi="Courier New" w:cs="Courier New"/>
+        </w:rPr>
+        <w:t xml:space="preserve"> b)</w:t>
+      </w:r>
     </w:p>
     <w:sectPr>
       <w:pgSz w:w="12240" w:h="15840"/>

</xml_diff>